<commit_message>
V3 and enhenced version
</commit_message>
<xml_diff>
--- a/appV2/Template/template.docx
+++ b/appV2/Template/template.docx
@@ -661,7 +661,7 @@
           <w:p>
             <w:pPr>
               <w:spacing w:before="40" w:after="40"/>
-              <w:jc w:val="right"/>
+              <w:jc w:val="center"/>
               <w:rPr>
                 <w:b/>
                 <w:sz w:val="16"/>
@@ -714,6 +714,7 @@
           <w:p>
             <w:pPr>
               <w:spacing w:before="40" w:after="40"/>
+              <w:jc w:val="center"/>
               <w:rPr>
                 <w:b/>
               </w:rPr>
@@ -759,12 +760,6 @@
               <w:fldChar w:fldCharType="end"/>
             </w:r>
             <w:bookmarkEnd w:id="0"/>
-            <w:r>
-              <w:rPr>
-                <w:b/>
-              </w:rPr>
-              <w:t xml:space="preserve">  </w:t>
-            </w:r>
           </w:p>
         </w:tc>
         <w:tc>
@@ -781,7 +776,7 @@
           <w:p>
             <w:pPr>
               <w:spacing w:before="40" w:after="40"/>
-              <w:jc w:val="right"/>
+              <w:jc w:val="center"/>
               <w:rPr>
                 <w:b/>
                 <w:sz w:val="16"/>
@@ -834,6 +829,7 @@
           <w:p>
             <w:pPr>
               <w:spacing w:before="40" w:after="40"/>
+              <w:jc w:val="center"/>
               <w:rPr>
                 <w:b/>
               </w:rPr>
@@ -877,12 +873,6 @@
               </w:rPr>
               <w:fldChar w:fldCharType="end"/>
             </w:r>
-            <w:r>
-              <w:rPr>
-                <w:b/>
-              </w:rPr>
-              <w:t xml:space="preserve">  </w:t>
-            </w:r>
           </w:p>
         </w:tc>
         <w:tc>
@@ -899,7 +889,7 @@
           <w:p>
             <w:pPr>
               <w:spacing w:before="40" w:after="40"/>
-              <w:jc w:val="right"/>
+              <w:jc w:val="center"/>
               <w:rPr>
                 <w:b/>
                 <w:sz w:val="16"/>
@@ -943,6 +933,7 @@
           <w:p>
             <w:pPr>
               <w:spacing w:before="40" w:after="40"/>
+              <w:jc w:val="center"/>
               <w:rPr>
                 <w:b/>
               </w:rPr>
@@ -968,9 +959,6 @@
             </w:r>
             <w:r>
               <w:fldChar w:fldCharType="end"/>
-            </w:r>
-            <w:r>
-              <w:t xml:space="preserve">  </w:t>
             </w:r>
           </w:p>
         </w:tc>
@@ -1860,6 +1848,7 @@
               <w:keepNext w:val="0"/>
               <w:keepLines w:val="0"/>
               <w:contextualSpacing w:val="0"/>
+              <w:jc w:val="center"/>
               <w:rPr>
                 <w:b/>
               </w:rPr>
@@ -1904,12 +1893,6 @@
               </w:rPr>
               <w:fldChar w:fldCharType="end"/>
             </w:r>
-            <w:r>
-              <w:rPr>
-                <w:b/>
-              </w:rPr>
-              <w:t xml:space="preserve"> </w:t>
-            </w:r>
           </w:p>
         </w:tc>
         <w:tc>
@@ -1922,6 +1905,7 @@
               <w:keepNext w:val="0"/>
               <w:keepLines w:val="0"/>
               <w:contextualSpacing w:val="0"/>
+              <w:jc w:val="center"/>
               <w:rPr>
                 <w:b/>
               </w:rPr>
@@ -1966,12 +1950,6 @@
               </w:rPr>
               <w:fldChar w:fldCharType="end"/>
             </w:r>
-            <w:r>
-              <w:rPr>
-                <w:b/>
-              </w:rPr>
-              <w:t xml:space="preserve"> </w:t>
-            </w:r>
           </w:p>
         </w:tc>
         <w:tc>
@@ -1984,6 +1962,7 @@
               <w:keepNext w:val="0"/>
               <w:keepLines w:val="0"/>
               <w:contextualSpacing w:val="0"/>
+              <w:jc w:val="center"/>
               <w:rPr>
                 <w:b/>
               </w:rPr>
@@ -2028,12 +2007,6 @@
               </w:rPr>
               <w:fldChar w:fldCharType="end"/>
             </w:r>
-            <w:r>
-              <w:rPr>
-                <w:b/>
-              </w:rPr>
-              <w:t xml:space="preserve"> </w:t>
-            </w:r>
           </w:p>
         </w:tc>
         <w:tc>
@@ -2046,6 +2019,7 @@
               <w:keepNext w:val="0"/>
               <w:keepLines w:val="0"/>
               <w:contextualSpacing w:val="0"/>
+              <w:jc w:val="center"/>
               <w:rPr>
                 <w:b/>
               </w:rPr>
@@ -2089,12 +2063,6 @@
                 <w:lang w:val="fr-FR"/>
               </w:rPr>
               <w:fldChar w:fldCharType="end"/>
-            </w:r>
-            <w:r>
-              <w:rPr>
-                <w:b/>
-              </w:rPr>
-              <w:t xml:space="preserve"> </w:t>
             </w:r>
           </w:p>
         </w:tc>

</xml_diff>

<commit_message>
Informations up to date
</commit_message>
<xml_diff>
--- a/appV2/Template/template.docx
+++ b/appV2/Template/template.docx
@@ -52,16 +52,7 @@
                 <w:smallCaps/>
                 <w:lang w:val="fr-FR"/>
               </w:rPr>
-              <w:t xml:space="preserve">Résumé et bilan des contrôles </w:t>
-            </w:r>
-            <w:proofErr w:type="spellStart"/>
-            <w:r>
-              <w:rPr>
-                <w:b/>
-                <w:smallCaps/>
-                <w:lang w:val="fr-FR"/>
-              </w:rPr>
-              <w:t>effectu</w:t>
+              <w:t>Résumé et bilan des contrôles effectu</w:t>
             </w:r>
             <w:r>
               <w:rPr>
@@ -81,7 +72,6 @@
               </w:rPr>
               <w:t>s</w:t>
             </w:r>
-            <w:proofErr w:type="spellEnd"/>
           </w:p>
         </w:tc>
       </w:tr>
@@ -138,34 +128,22 @@
                 <w:sz w:val="14"/>
               </w:rPr>
             </w:pPr>
-            <w:proofErr w:type="spellStart"/>
             <w:r>
               <w:rPr>
                 <w:b/>
                 <w:smallCaps/>
                 <w:sz w:val="14"/>
               </w:rPr>
-              <w:t>Résultat</w:t>
-            </w:r>
-            <w:proofErr w:type="spellEnd"/>
+              <w:t xml:space="preserve">Résultat </w:t>
+            </w:r>
             <w:r>
               <w:rPr>
                 <w:b/>
                 <w:smallCaps/>
                 <w:sz w:val="14"/>
               </w:rPr>
-              <w:t xml:space="preserve"> </w:t>
-            </w:r>
-            <w:proofErr w:type="spellStart"/>
-            <w:r>
-              <w:rPr>
-                <w:b/>
-                <w:smallCaps/>
-                <w:sz w:val="14"/>
-              </w:rPr>
               <w:t>Conforme</w:t>
             </w:r>
-            <w:proofErr w:type="spellEnd"/>
           </w:p>
         </w:tc>
         <w:tc>
@@ -188,23 +166,21 @@
                 <w:sz w:val="14"/>
               </w:rPr>
             </w:pPr>
-            <w:proofErr w:type="spellStart"/>
             <w:r>
               <w:rPr>
                 <w:b/>
                 <w:smallCaps/>
                 <w:sz w:val="14"/>
               </w:rPr>
-              <w:t>Résultat</w:t>
-            </w:r>
-            <w:proofErr w:type="spellEnd"/>
+              <w:t xml:space="preserve">Résultat </w:t>
+            </w:r>
             <w:r>
               <w:rPr>
                 <w:b/>
                 <w:smallCaps/>
                 <w:sz w:val="14"/>
               </w:rPr>
-              <w:t xml:space="preserve"> </w:t>
+              <w:t xml:space="preserve">Non </w:t>
             </w:r>
             <w:r>
               <w:rPr>
@@ -212,18 +188,8 @@
                 <w:smallCaps/>
                 <w:sz w:val="14"/>
               </w:rPr>
-              <w:t xml:space="preserve">Non </w:t>
-            </w:r>
-            <w:proofErr w:type="spellStart"/>
-            <w:r>
-              <w:rPr>
-                <w:b/>
-                <w:smallCaps/>
-                <w:sz w:val="14"/>
-              </w:rPr>
               <w:t>Conforme</w:t>
             </w:r>
-            <w:proofErr w:type="spellEnd"/>
           </w:p>
         </w:tc>
         <w:tc>
@@ -282,18 +248,8 @@
                 <w:smallCaps/>
                 <w:sz w:val="14"/>
               </w:rPr>
-              <w:t xml:space="preserve">Non </w:t>
-            </w:r>
-            <w:proofErr w:type="spellStart"/>
-            <w:r>
-              <w:rPr>
-                <w:b/>
-                <w:smallCaps/>
-                <w:sz w:val="14"/>
-              </w:rPr>
-              <w:t>executé</w:t>
-            </w:r>
-            <w:proofErr w:type="spellEnd"/>
+              <w:t>Non executé</w:t>
+            </w:r>
           </w:p>
         </w:tc>
       </w:tr>
@@ -325,33 +281,15 @@
                 <w:smallCaps/>
                 <w:sz w:val="14"/>
               </w:rPr>
-              <w:t>{{%</w:t>
-            </w:r>
-            <w:proofErr w:type="spellStart"/>
+              <w:t xml:space="preserve">{{%tr for </w:t>
+            </w:r>
             <w:r>
               <w:rPr>
                 <w:smallCaps/>
                 <w:sz w:val="14"/>
               </w:rPr>
-              <w:t>tr</w:t>
-            </w:r>
-            <w:proofErr w:type="spellEnd"/>
-            <w:r>
-              <w:rPr>
-                <w:smallCaps/>
-                <w:sz w:val="14"/>
-              </w:rPr>
-              <w:t xml:space="preserve"> for </w:t>
-            </w:r>
-            <w:proofErr w:type="spellStart"/>
-            <w:r>
-              <w:rPr>
-                <w:smallCaps/>
-                <w:sz w:val="14"/>
-              </w:rPr>
               <w:t>i</w:t>
             </w:r>
-            <w:proofErr w:type="spellEnd"/>
             <w:r>
               <w:rPr>
                 <w:smallCaps/>
@@ -388,15 +326,7 @@
               <w:jc w:val="center"/>
             </w:pPr>
             <w:r>
-              <w:t>{{</w:t>
-            </w:r>
-            <w:proofErr w:type="spellStart"/>
-            <w:r>
-              <w:t>i</w:t>
-            </w:r>
-            <w:proofErr w:type="spellEnd"/>
-            <w:r>
-              <w:t>}}</w:t>
+              <w:t>{{i}}</w:t>
             </w:r>
           </w:p>
         </w:tc>
@@ -589,23 +519,7 @@
               <w:jc w:val="center"/>
             </w:pPr>
             <w:r>
-              <w:t>{{%</w:t>
-            </w:r>
-            <w:proofErr w:type="spellStart"/>
-            <w:r>
-              <w:t>tr</w:t>
-            </w:r>
-            <w:proofErr w:type="spellEnd"/>
-            <w:r>
-              <w:t xml:space="preserve"> </w:t>
-            </w:r>
-            <w:proofErr w:type="spellStart"/>
-            <w:r>
-              <w:t>endfor</w:t>
-            </w:r>
-            <w:proofErr w:type="spellEnd"/>
-            <w:r>
-              <w:t xml:space="preserve"> %}}</w:t>
+              <w:t>{{%tr endfor %}}</w:t>
             </w:r>
           </w:p>
         </w:tc>
@@ -630,7 +544,6 @@
               <w:spacing w:before="40" w:after="40"/>
               <w:jc w:val="center"/>
             </w:pPr>
-            <w:proofErr w:type="spellStart"/>
             <w:r>
               <w:rPr>
                 <w:b/>
@@ -639,7 +552,6 @@
               </w:rPr>
               <w:t>Recette</w:t>
             </w:r>
-            <w:proofErr w:type="spellEnd"/>
           </w:p>
         </w:tc>
       </w:tr>
@@ -667,37 +579,12 @@
                 <w:sz w:val="16"/>
               </w:rPr>
             </w:pPr>
-            <w:proofErr w:type="spellStart"/>
             <w:r>
               <w:rPr>
                 <w:b/>
                 <w:sz w:val="16"/>
               </w:rPr>
-              <w:t>Acceptée</w:t>
-            </w:r>
-            <w:proofErr w:type="spellEnd"/>
-            <w:r>
-              <w:rPr>
-                <w:b/>
-                <w:sz w:val="16"/>
-              </w:rPr>
-              <w:t xml:space="preserve">, Sans </w:t>
-            </w:r>
-            <w:proofErr w:type="spellStart"/>
-            <w:r>
-              <w:rPr>
-                <w:b/>
-                <w:sz w:val="16"/>
-              </w:rPr>
-              <w:t>Réserve</w:t>
-            </w:r>
-            <w:proofErr w:type="spellEnd"/>
-            <w:r>
-              <w:rPr>
-                <w:b/>
-                <w:sz w:val="16"/>
-              </w:rPr>
-              <w:t> :</w:t>
+              <w:t>Acceptée, Sans Réserve :</w:t>
             </w:r>
           </w:p>
         </w:tc>
@@ -782,37 +669,12 @@
                 <w:sz w:val="16"/>
               </w:rPr>
             </w:pPr>
-            <w:proofErr w:type="spellStart"/>
             <w:r>
               <w:rPr>
                 <w:b/>
                 <w:sz w:val="16"/>
               </w:rPr>
-              <w:t>Acceptée</w:t>
-            </w:r>
-            <w:proofErr w:type="spellEnd"/>
-            <w:r>
-              <w:rPr>
-                <w:b/>
-                <w:sz w:val="16"/>
-              </w:rPr>
-              <w:t xml:space="preserve">, Avec </w:t>
-            </w:r>
-            <w:proofErr w:type="spellStart"/>
-            <w:r>
-              <w:rPr>
-                <w:b/>
-                <w:sz w:val="16"/>
-              </w:rPr>
-              <w:t>Réserve</w:t>
-            </w:r>
-            <w:proofErr w:type="spellEnd"/>
-            <w:r>
-              <w:rPr>
-                <w:b/>
-                <w:sz w:val="16"/>
-              </w:rPr>
-              <w:t> :</w:t>
+              <w:t>Acceptée, Avec Réserve :</w:t>
             </w:r>
           </w:p>
         </w:tc>
@@ -895,21 +757,12 @@
                 <w:sz w:val="16"/>
               </w:rPr>
             </w:pPr>
-            <w:proofErr w:type="spellStart"/>
             <w:r>
               <w:rPr>
                 <w:b/>
                 <w:sz w:val="16"/>
               </w:rPr>
-              <w:t>Refusée</w:t>
-            </w:r>
-            <w:proofErr w:type="spellEnd"/>
-            <w:r>
-              <w:rPr>
-                <w:b/>
-                <w:sz w:val="16"/>
-              </w:rPr>
-              <w:t xml:space="preserve"> </w:t>
+              <w:t xml:space="preserve">Refusée </w:t>
             </w:r>
             <w:r>
               <w:rPr>
@@ -1013,7 +866,6 @@
               <w:spacing w:before="40" w:after="40"/>
               <w:jc w:val="right"/>
             </w:pPr>
-            <w:proofErr w:type="spellStart"/>
             <w:r>
               <w:rPr>
                 <w:b/>
@@ -1021,7 +873,6 @@
               </w:rPr>
               <w:t>Réserves</w:t>
             </w:r>
-            <w:proofErr w:type="spellEnd"/>
             <w:r>
               <w:t> :</w:t>
             </w:r>
@@ -1418,57 +1269,51 @@
     <w:bookmarkEnd w:id="37"/>
     <w:p>
       <w:r>
-        <w:t xml:space="preserve">{%r for fiche in </w:t>
-      </w:r>
-      <w:proofErr w:type="gramStart"/>
-      <w:r>
-        <w:t>Fiches%</w:t>
-      </w:r>
-      <w:proofErr w:type="gramEnd"/>
-      <w:r>
-        <w:t>}</w:t>
+        <w:t>{%r for fiche in Fiches%}</w:t>
       </w:r>
     </w:p>
     <w:p>
-      <w:pPr>
-        <w:pStyle w:val="Titre2"/>
-        <w:keepNext w:val="0"/>
-        <w:numPr>
-          <w:ilvl w:val="0"/>
-          <w:numId w:val="5"/>
-        </w:numPr>
-        <w:pBdr>
-          <w:bottom w:val="none" w:sz="0" w:space="0" w:color="auto"/>
-        </w:pBdr>
-        <w:rPr>
-          <w:rFonts w:cs="Arial"/>
-          <w:color w:val="78C5BB"/>
-        </w:rPr>
-      </w:pPr>
       <w:r>
-        <w:rPr>
-          <w:rFonts w:cs="Arial"/>
-          <w:color w:val="78C5BB"/>
-        </w:rPr>
-        <w:t>{{</w:t>
+        <w:t xml:space="preserve">{%p if </w:t>
       </w:r>
-      <w:proofErr w:type="spellStart"/>
       <w:r>
-        <w:rPr>
-          <w:rFonts w:cs="Arial"/>
-          <w:color w:val="78C5BB"/>
-        </w:rPr>
-        <w:t>fiche.Titre</w:t>
+        <w:t>fiche.</w:t>
       </w:r>
-      <w:proofErr w:type="spellEnd"/>
       <w:r>
-        <w:rPr>
-          <w:rFonts w:cs="Arial"/>
-          <w:color w:val="78C5BB"/>
-        </w:rPr>
-        <w:t>}}</w:t>
+        <w:t xml:space="preserve">is_children %}{%p if </w:t>
+      </w:r>
+      <w:r>
+        <w:t>fiche.</w:t>
+      </w:r>
+      <w:r>
+        <w:t>other_father %}</w:t>
       </w:r>
     </w:p>
+    <w:p>
+      <w:pPr>
+        <w:pStyle w:val="Titre1"/>
+      </w:pPr>
+      <w:r>
+        <w:t>{{fiche.Parent}}</w:t>
+      </w:r>
+    </w:p>
+    <w:p>
+      <w:r>
+        <w:t>{%p endif %}</w:t>
+      </w:r>
+      <w:r>
+        <w:t>{%p endif %}</w:t>
+      </w:r>
+    </w:p>
+    <w:p>
+      <w:pPr>
+        <w:pStyle w:val="Titre2"/>
+      </w:pPr>
+      <w:r>
+        <w:t>{{fiche.Titre}}</w:t>
+      </w:r>
+    </w:p>
+    <w:p/>
     <w:tbl>
       <w:tblPr>
         <w:tblStyle w:val="Grilledutableau"/>
@@ -1515,23 +1360,7 @@
                 <w:rFonts w:cs="Arial"/>
                 <w:b/>
               </w:rPr>
-              <w:t>{%</w:t>
-            </w:r>
-            <w:proofErr w:type="spellStart"/>
-            <w:r>
-              <w:rPr>
-                <w:rFonts w:cs="Arial"/>
-                <w:b/>
-              </w:rPr>
-              <w:t>tr</w:t>
-            </w:r>
-            <w:proofErr w:type="spellEnd"/>
-            <w:r>
-              <w:rPr>
-                <w:rFonts w:cs="Arial"/>
-                <w:b/>
-              </w:rPr>
-              <w:t xml:space="preserve"> for </w:t>
+              <w:t xml:space="preserve">{%tr for </w:t>
             </w:r>
             <w:r>
               <w:rPr>
@@ -1634,46 +1463,206 @@
               <w:rPr>
                 <w:rFonts w:cs="Arial"/>
               </w:rPr>
-              <w:t>{%</w:t>
-            </w:r>
-            <w:proofErr w:type="spellStart"/>
-            <w:r>
-              <w:rPr>
-                <w:rFonts w:cs="Arial"/>
-              </w:rPr>
-              <w:t>tr</w:t>
-            </w:r>
-            <w:proofErr w:type="spellEnd"/>
-            <w:r>
-              <w:rPr>
-                <w:rFonts w:cs="Arial"/>
-              </w:rPr>
-              <w:t xml:space="preserve"> </w:t>
-            </w:r>
-            <w:proofErr w:type="spellStart"/>
-            <w:r>
-              <w:rPr>
-                <w:rFonts w:cs="Arial"/>
-              </w:rPr>
-              <w:t>endfor</w:t>
-            </w:r>
-            <w:proofErr w:type="spellEnd"/>
-            <w:r>
-              <w:rPr>
-                <w:rFonts w:cs="Arial"/>
-              </w:rPr>
-              <w:t xml:space="preserve"> %}</w:t>
+              <w:t>{%tr endfor %}</w:t>
             </w:r>
           </w:p>
         </w:tc>
       </w:tr>
     </w:tbl>
     <w:p/>
+    <w:tbl>
+      <w:tblPr>
+        <w:tblStyle w:val="Grilledutableau"/>
+        <w:tblW w:w="10065" w:type="dxa"/>
+        <w:tblInd w:w="-176" w:type="dxa"/>
+        <w:tblBorders>
+          <w:top w:val="single" w:sz="4" w:space="0" w:color="FFFFFF" w:themeColor="background1"/>
+          <w:left w:val="single" w:sz="4" w:space="0" w:color="FFFFFF" w:themeColor="background1"/>
+          <w:bottom w:val="single" w:sz="4" w:space="0" w:color="FFFFFF" w:themeColor="background1"/>
+          <w:right w:val="single" w:sz="4" w:space="0" w:color="FFFFFF" w:themeColor="background1"/>
+          <w:insideH w:val="single" w:sz="4" w:space="0" w:color="FFFFFF" w:themeColor="background1"/>
+          <w:insideV w:val="single" w:sz="4" w:space="0" w:color="FFFFFF" w:themeColor="background1"/>
+        </w:tblBorders>
+        <w:tblLayout w:type="fixed"/>
+        <w:tblLook w:val="04A0"/>
+      </w:tblPr>
+      <w:tblGrid>
+        <w:gridCol w:w="1560"/>
+        <w:gridCol w:w="8505"/>
+      </w:tblGrid>
+      <w:tr>
+        <w:trPr>
+          <w:trHeight w:val="316"/>
+        </w:trPr>
+        <w:tc>
+          <w:tcPr>
+            <w:tcW w:w="10065" w:type="dxa"/>
+            <w:gridSpan w:val="2"/>
+            <w:shd w:val="clear" w:color="auto" w:fill="78C2BB"/>
+          </w:tcPr>
+          <w:p>
+            <w:pPr>
+              <w:rPr>
+                <w:b/>
+              </w:rPr>
+            </w:pPr>
+            <w:r>
+              <w:rPr>
+                <w:b/>
+              </w:rPr>
+              <w:t xml:space="preserve">{%tr for </w:t>
+            </w:r>
+            <w:r>
+              <w:rPr>
+                <w:b/>
+              </w:rPr>
+              <w:t>autre</w:t>
+            </w:r>
+            <w:r>
+              <w:rPr>
+                <w:b/>
+              </w:rPr>
+              <w:t xml:space="preserve"> in </w:t>
+            </w:r>
+            <w:r>
+              <w:rPr>
+                <w:b/>
+              </w:rPr>
+              <w:t>Other</w:t>
+            </w:r>
+            <w:r>
+              <w:rPr>
+                <w:b/>
+              </w:rPr>
+              <w:t xml:space="preserve"> %}</w:t>
+            </w:r>
+          </w:p>
+        </w:tc>
+      </w:tr>
+      <w:tr>
+        <w:trPr>
+          <w:trHeight w:val="316"/>
+        </w:trPr>
+        <w:tc>
+          <w:tcPr>
+            <w:tcW w:w="1560" w:type="dxa"/>
+            <w:shd w:val="clear" w:color="auto" w:fill="78C2BB"/>
+          </w:tcPr>
+          <w:p>
+            <w:pPr>
+              <w:rPr>
+                <w:b/>
+                <w:color w:val="FFFFFF" w:themeColor="background1"/>
+              </w:rPr>
+            </w:pPr>
+            <w:r>
+              <w:rPr>
+                <w:b/>
+                <w:color w:val="FFFFFF" w:themeColor="background1"/>
+              </w:rPr>
+              <w:t>{{autre}}</w:t>
+            </w:r>
+          </w:p>
+        </w:tc>
+        <w:tc>
+          <w:tcPr>
+            <w:tcW w:w="8505" w:type="dxa"/>
+            <w:shd w:val="clear" w:color="auto" w:fill="DADDE2"/>
+          </w:tcPr>
+          <w:p>
+            <w:pPr>
+              <w:rPr>
+                <w:b/>
+              </w:rPr>
+            </w:pPr>
+            <w:r>
+              <w:rPr>
+                <w:b/>
+              </w:rPr>
+              <w:t>{{</w:t>
+            </w:r>
+            <w:r>
+              <w:rPr>
+                <w:b/>
+              </w:rPr>
+              <w:t xml:space="preserve">r </w:t>
+            </w:r>
+            <w:r>
+              <w:rPr>
+                <w:b/>
+              </w:rPr>
+              <w:t>fiche[</w:t>
+            </w:r>
+            <w:r>
+              <w:rPr>
+                <w:b/>
+              </w:rPr>
+              <w:t>autre</w:t>
+            </w:r>
+            <w:r>
+              <w:rPr>
+                <w:b/>
+              </w:rPr>
+              <w:t>] }}</w:t>
+            </w:r>
+          </w:p>
+        </w:tc>
+      </w:tr>
+      <w:tr>
+        <w:trPr>
+          <w:trHeight w:val="316"/>
+        </w:trPr>
+        <w:tc>
+          <w:tcPr>
+            <w:tcW w:w="10065" w:type="dxa"/>
+            <w:gridSpan w:val="2"/>
+            <w:shd w:val="clear" w:color="auto" w:fill="78C2BB"/>
+          </w:tcPr>
+          <w:p>
+            <w:pPr>
+              <w:rPr>
+                <w:b/>
+              </w:rPr>
+            </w:pPr>
+            <w:r>
+              <w:rPr>
+                <w:b/>
+              </w:rPr>
+              <w:t>{%tr endfor %}</w:t>
+            </w:r>
+          </w:p>
+        </w:tc>
+      </w:tr>
+    </w:tbl>
     <w:p>
       <w:pPr>
         <w:rPr>
           <w:b/>
-          <w:lang w:val="fr-FR"/>
+        </w:rPr>
+      </w:pPr>
+      <w:r>
+        <w:rPr>
+          <w:b/>
+        </w:rPr>
+        <w:t>{%p if is_</w:t>
+      </w:r>
+      <w:r>
+        <w:rPr>
+          <w:b/>
+        </w:rPr>
+        <w:t>Statut</w:t>
+      </w:r>
+      <w:r>
+        <w:rPr>
+          <w:b/>
+        </w:rPr>
+        <w:t>%}</w:t>
+      </w:r>
+    </w:p>
+    <w:p>
+      <w:pPr>
+        <w:rPr>
+          <w:b/>
         </w:rPr>
       </w:pPr>
     </w:p>
@@ -1723,19 +1712,16 @@
               <w:keepNext w:val="0"/>
               <w:keepLines w:val="0"/>
               <w:contextualSpacing w:val="0"/>
-              <w:jc w:val="left"/>
               <w:rPr>
                 <w:color w:val="auto"/>
               </w:rPr>
             </w:pPr>
-            <w:proofErr w:type="spellStart"/>
             <w:r>
               <w:rPr>
                 <w:color w:val="auto"/>
               </w:rPr>
               <w:t>Conforme</w:t>
             </w:r>
-            <w:proofErr w:type="spellEnd"/>
           </w:p>
         </w:tc>
         <w:tc>
@@ -1753,7 +1739,6 @@
               <w:keepNext w:val="0"/>
               <w:keepLines w:val="0"/>
               <w:contextualSpacing w:val="0"/>
-              <w:jc w:val="left"/>
               <w:cnfStyle w:val="100000000000"/>
               <w:rPr>
                 <w:color w:val="auto"/>
@@ -1763,16 +1748,8 @@
               <w:rPr>
                 <w:color w:val="auto"/>
               </w:rPr>
-              <w:t xml:space="preserve">Non </w:t>
-            </w:r>
-            <w:proofErr w:type="spellStart"/>
-            <w:r>
-              <w:rPr>
-                <w:color w:val="auto"/>
-              </w:rPr>
-              <w:t>conforme</w:t>
-            </w:r>
-            <w:proofErr w:type="spellEnd"/>
+              <w:t>Non conforme</w:t>
+            </w:r>
           </w:p>
         </w:tc>
         <w:tc>
@@ -1789,7 +1766,6 @@
               <w:keepNext w:val="0"/>
               <w:keepLines w:val="0"/>
               <w:contextualSpacing w:val="0"/>
-              <w:jc w:val="left"/>
               <w:cnfStyle w:val="100000000000"/>
               <w:rPr>
                 <w:color w:val="auto"/>
@@ -1814,7 +1790,6 @@
               <w:keepNext w:val="0"/>
               <w:keepLines w:val="0"/>
               <w:contextualSpacing w:val="0"/>
-              <w:jc w:val="left"/>
               <w:cnfStyle w:val="100000000000"/>
               <w:rPr>
                 <w:color w:val="auto"/>
@@ -1824,16 +1799,8 @@
               <w:rPr>
                 <w:color w:val="auto"/>
               </w:rPr>
-              <w:t xml:space="preserve">Non </w:t>
-            </w:r>
-            <w:proofErr w:type="spellStart"/>
-            <w:r>
-              <w:rPr>
-                <w:color w:val="auto"/>
-              </w:rPr>
-              <w:t>exécuté</w:t>
-            </w:r>
-            <w:proofErr w:type="spellEnd"/>
+              <w:t>Non exécuté</w:t>
+            </w:r>
           </w:p>
         </w:tc>
       </w:tr>
@@ -2072,13 +2039,11 @@
       <w:pPr>
         <w:rPr>
           <w:b/>
-          <w:lang w:val="fr-FR"/>
         </w:rPr>
       </w:pPr>
       <w:r>
         <w:rPr>
           <w:b/>
-          <w:lang w:val="fr-FR"/>
         </w:rPr>
         <w:t xml:space="preserve">Statut : </w:t>
       </w:r>
@@ -2087,13 +2052,11 @@
       <w:pPr>
         <w:rPr>
           <w:b/>
-          <w:lang w:val="fr-FR"/>
         </w:rPr>
       </w:pPr>
       <w:r>
         <w:rPr>
           <w:b/>
-          <w:lang w:val="fr-FR"/>
         </w:rPr>
         <w:t xml:space="preserve">  </w:t>
       </w:r>
@@ -2102,7 +2065,6 @@
       <w:pPr>
         <w:rPr>
           <w:b/>
-          <w:lang w:val="fr-FR"/>
         </w:rPr>
       </w:pPr>
     </w:p>
@@ -2110,18 +2072,33 @@
       <w:pPr>
         <w:rPr>
           <w:b/>
-          <w:lang w:val="fr-FR"/>
+        </w:rPr>
+      </w:pPr>
+    </w:p>
+    <w:p>
+      <w:pPr>
+        <w:rPr>
+          <w:b/>
         </w:rPr>
       </w:pPr>
       <w:r>
         <w:rPr>
           <w:b/>
-          <w:lang w:val="fr-FR"/>
         </w:rPr>
-        <w:t xml:space="preserve">  </w:t>
+        <w:t>{%p endif %}</w:t>
       </w:r>
     </w:p>
-    <w:p/>
+    <w:p>
+      <w:r>
+        <w:t>{%p if</w:t>
+      </w:r>
+      <w:r>
+        <w:t xml:space="preserve"> </w:t>
+      </w:r>
+      <w:r>
+        <w:t>is_Etape%}</w:t>
+      </w:r>
+    </w:p>
     <w:p/>
     <w:tbl>
       <w:tblPr>
@@ -2222,49 +2199,7 @@
               <w:rPr>
                 <w:b/>
               </w:rPr>
-              <w:t>{%</w:t>
-            </w:r>
-            <w:proofErr w:type="spellStart"/>
-            <w:r>
-              <w:rPr>
-                <w:b/>
-              </w:rPr>
-              <w:t>tr</w:t>
-            </w:r>
-            <w:proofErr w:type="spellEnd"/>
-            <w:r>
-              <w:rPr>
-                <w:b/>
-              </w:rPr>
-              <w:t xml:space="preserve"> for </w:t>
-            </w:r>
-            <w:proofErr w:type="spellStart"/>
-            <w:r>
-              <w:rPr>
-                <w:b/>
-              </w:rPr>
-              <w:t>etape</w:t>
-            </w:r>
-            <w:proofErr w:type="spellEnd"/>
-            <w:r>
-              <w:rPr>
-                <w:b/>
-              </w:rPr>
-              <w:t xml:space="preserve"> in </w:t>
-            </w:r>
-            <w:proofErr w:type="spellStart"/>
-            <w:r>
-              <w:rPr>
-                <w:b/>
-              </w:rPr>
-              <w:t>fiche.Etapes</w:t>
-            </w:r>
-            <w:proofErr w:type="spellEnd"/>
-            <w:r>
-              <w:rPr>
-                <w:b/>
-              </w:rPr>
-              <w:t>%}</w:t>
+              <w:t>{%tr for etape in fiche.Etapes%}</w:t>
             </w:r>
           </w:p>
         </w:tc>
@@ -2294,15 +2229,7 @@
               <w:t>{</w:t>
             </w:r>
             <w:r>
-              <w:t xml:space="preserve">{r </w:t>
-            </w:r>
-            <w:proofErr w:type="spellStart"/>
-            <w:r>
-              <w:t>etape.Numero</w:t>
-            </w:r>
-            <w:proofErr w:type="spellEnd"/>
-            <w:r>
-              <w:t>}</w:t>
+              <w:t>{r etape.Numero}</w:t>
             </w:r>
             <w:r>
               <w:t>}</w:t>
@@ -2326,14 +2253,12 @@
             <w:r>
               <w:t xml:space="preserve">r </w:t>
             </w:r>
-            <w:proofErr w:type="spellStart"/>
             <w:r>
               <w:t>etape.</w:t>
             </w:r>
             <w:r>
               <w:t>Action</w:t>
             </w:r>
-            <w:proofErr w:type="spellEnd"/>
             <w:r>
               <w:t>}}</w:t>
             </w:r>
@@ -2351,13 +2276,8 @@
             <w:r>
               <w:t xml:space="preserve">r </w:t>
             </w:r>
-            <w:proofErr w:type="spellStart"/>
-            <w:r>
-              <w:t>etape.Resultat</w:t>
-            </w:r>
-            <w:proofErr w:type="spellEnd"/>
-            <w:r>
-              <w:t>}}</w:t>
+            <w:r>
+              <w:t>etape.Resultat}}</w:t>
             </w:r>
           </w:p>
         </w:tc>
@@ -2380,43 +2300,23 @@
           </w:tcPr>
           <w:p>
             <w:r>
-              <w:t>{%</w:t>
-            </w:r>
-            <w:proofErr w:type="spellStart"/>
-            <w:r>
-              <w:t>tr</w:t>
-            </w:r>
-            <w:proofErr w:type="spellEnd"/>
-            <w:r>
-              <w:t xml:space="preserve"> </w:t>
-            </w:r>
-            <w:proofErr w:type="spellStart"/>
-            <w:r>
-              <w:t>endfor</w:t>
-            </w:r>
-            <w:proofErr w:type="spellEnd"/>
-            <w:r>
-              <w:t xml:space="preserve"> %}</w:t>
+              <w:t>{%tr endfor %}</w:t>
             </w:r>
           </w:p>
         </w:tc>
       </w:tr>
     </w:tbl>
+    <w:p>
+      <w:r>
+        <w:t>{%p endif %}</w:t>
+      </w:r>
+    </w:p>
     <w:p/>
     <w:p>
       <w:r>
-        <w:t xml:space="preserve">{%r </w:t>
-      </w:r>
-      <w:proofErr w:type="spellStart"/>
-      <w:r>
-        <w:t>endfor</w:t>
-      </w:r>
-      <w:proofErr w:type="spellEnd"/>
-      <w:r>
-        <w:t xml:space="preserve"> %}</w:t>
+        <w:t>{%r endfor %}</w:t>
       </w:r>
     </w:p>
-    <w:p/>
     <w:sectPr>
       <w:pgSz w:w="11906" w:h="16838"/>
       <w:pgMar w:top="1417" w:right="1417" w:bottom="1417" w:left="1417" w:header="708" w:footer="708" w:gutter="0"/>
@@ -2688,8 +2588,8 @@
   <w:abstractNum w:abstractNumId="2">
     <w:nsid w:val="747323A6"/>
     <w:multiLevelType w:val="hybridMultilevel"/>
-    <w:tmpl w:val="C4D22960"/>
-    <w:lvl w:ilvl="0" w:tplc="ED4AC494">
+    <w:tmpl w:val="071862D0"/>
+    <w:lvl w:ilvl="0" w:tplc="0C36B876">
       <w:start w:val="1"/>
       <w:numFmt w:val="decimal"/>
       <w:pStyle w:val="Titre2"/>
@@ -2698,6 +2598,9 @@
       <w:pPr>
         <w:ind w:left="360" w:hanging="360"/>
       </w:pPr>
+      <w:rPr>
+        <w:rFonts w:hint="default"/>
+      </w:rPr>
     </w:lvl>
     <w:lvl w:ilvl="1" w:tplc="040C0019">
       <w:start w:val="1"/>
@@ -2940,6 +2843,15 @@
     <w:abstractNumId w:val="2"/>
   </w:num>
   <w:num w:numId="5">
+    <w:abstractNumId w:val="2"/>
+  </w:num>
+  <w:num w:numId="6">
+    <w:abstractNumId w:val="2"/>
+    <w:lvlOverride w:ilvl="0">
+      <w:startOverride w:val="1"/>
+    </w:lvlOverride>
+  </w:num>
+  <w:num w:numId="7">
     <w:abstractNumId w:val="2"/>
     <w:lvlOverride w:ilvl="0">
       <w:startOverride w:val="1"/>
@@ -3151,23 +3063,19 @@
     <w:link w:val="Titre2Car"/>
     <w:uiPriority w:val="1"/>
     <w:qFormat/>
-    <w:rsid w:val="00082674"/>
+    <w:rsid w:val="003C2AB5"/>
     <w:pPr>
-      <w:keepNext/>
       <w:numPr>
-        <w:numId w:val="4"/>
+        <w:numId w:val="5"/>
       </w:numPr>
-      <w:pBdr>
-        <w:bottom w:val="single" w:sz="24" w:space="1" w:color="4B4B4D"/>
-      </w:pBdr>
       <w:spacing w:before="360" w:after="120"/>
       <w:contextualSpacing/>
       <w:outlineLvl w:val="1"/>
     </w:pPr>
     <w:rPr>
-      <w:rFonts w:ascii="Verdana" w:eastAsiaTheme="majorEastAsia" w:hAnsi="Verdana" w:cstheme="majorBidi"/>
+      <w:rFonts w:ascii="Verdana" w:eastAsiaTheme="majorEastAsia" w:hAnsi="Verdana" w:cs="Arial"/>
       <w:b/>
-      <w:color w:val="000000" w:themeColor="text1"/>
+      <w:color w:val="78C5BB"/>
       <w:sz w:val="40"/>
       <w:szCs w:val="26"/>
     </w:rPr>
@@ -3221,11 +3129,11 @@
     <w:basedOn w:val="Policepardfaut"/>
     <w:link w:val="Titre2"/>
     <w:uiPriority w:val="1"/>
-    <w:rsid w:val="00082674"/>
+    <w:rsid w:val="003C2AB5"/>
     <w:rPr>
-      <w:rFonts w:ascii="Verdana" w:eastAsiaTheme="majorEastAsia" w:hAnsi="Verdana" w:cstheme="majorBidi"/>
+      <w:rFonts w:ascii="Verdana" w:eastAsiaTheme="majorEastAsia" w:hAnsi="Verdana" w:cs="Arial"/>
       <w:b/>
-      <w:color w:val="000000" w:themeColor="text1"/>
+      <w:color w:val="78C5BB"/>
       <w:sz w:val="40"/>
       <w:szCs w:val="26"/>
       <w:lang w:val="en-US"/>

</xml_diff>